<commit_message>
commit for final report
</commit_message>
<xml_diff>
--- a/5th_report/複雑ネットワーク科学第五回提出レポート.docx
+++ b/5th_report/複雑ネットワーク科学第五回提出レポート.docx
@@ -165,9 +165,9 @@
         <w:tblLook w:val="04A0" w:firstRow="1" w:lastRow="0" w:firstColumn="1" w:lastColumn="0" w:noHBand="0" w:noVBand="1"/>
       </w:tblPr>
       <w:tblGrid>
-        <w:gridCol w:w="3429"/>
+        <w:gridCol w:w="3426"/>
         <w:gridCol w:w="3491"/>
-        <w:gridCol w:w="3429"/>
+        <w:gridCol w:w="3491"/>
       </w:tblGrid>
       <w:tr>
         <w:trPr>
@@ -289,10 +289,10 @@
                 <w:noProof/>
               </w:rPr>
               <w:drawing>
-                <wp:inline distT="0" distB="0" distL="0" distR="0" wp14:anchorId="4083BABF" wp14:editId="189FF9B2">
-                  <wp:extent cx="2030873" cy="1981200"/>
-                  <wp:effectExtent l="0" t="0" r="7620" b="0"/>
-                  <wp:docPr id="4" name="図 4" descr="テキスト, 地図 が含まれている画像&#10;&#10;自動的に生成された説明"/>
+                <wp:inline distT="0" distB="0" distL="0" distR="0" wp14:anchorId="4083BABF" wp14:editId="7621BB70">
+                  <wp:extent cx="2080208" cy="2029293"/>
+                  <wp:effectExtent l="0" t="0" r="0" b="0"/>
+                  <wp:docPr id="4" name="図 4"/>
                   <wp:cNvGraphicFramePr>
                     <a:graphicFrameLocks xmlns:a="http://schemas.openxmlformats.org/drawingml/2006/main" noChangeAspect="1"/>
                   </wp:cNvGraphicFramePr>
@@ -304,7 +304,7 @@
                           <pic:cNvPicPr/>
                         </pic:nvPicPr>
                         <pic:blipFill>
-                          <a:blip r:embed="rId7" cstate="print">
+                          <a:blip r:embed="rId9" cstate="print">
                             <a:extLst>
                               <a:ext uri="{28A0092B-C50C-407E-A947-70E740481C1C}">
                                 <a14:useLocalDpi xmlns:a14="http://schemas.microsoft.com/office/drawing/2010/main" val="0"/>
@@ -318,7 +318,7 @@
                         <pic:spPr>
                           <a:xfrm>
                             <a:off x="0" y="0"/>
-                            <a:ext cx="2080208" cy="2029329"/>
+                            <a:ext cx="2080208" cy="2029293"/>
                           </a:xfrm>
                           <a:prstGeom prst="rect">
                             <a:avLst/>
@@ -493,8 +493,708 @@
         <w:t>にそれぞれの次数分布のプロットを示す。</w:t>
       </w:r>
     </w:p>
+    <w:tbl>
+      <w:tblPr>
+        <w:tblStyle w:val="a5"/>
+        <w:tblW w:w="0" w:type="auto"/>
+        <w:tblBorders>
+          <w:top w:val="none" w:sz="0" w:space="0" w:color="auto"/>
+          <w:left w:val="none" w:sz="0" w:space="0" w:color="auto"/>
+          <w:bottom w:val="none" w:sz="0" w:space="0" w:color="auto"/>
+          <w:right w:val="none" w:sz="0" w:space="0" w:color="auto"/>
+          <w:insideH w:val="none" w:sz="0" w:space="0" w:color="auto"/>
+          <w:insideV w:val="none" w:sz="0" w:space="0" w:color="auto"/>
+        </w:tblBorders>
+        <w:tblLook w:val="04A0" w:firstRow="1" w:lastRow="0" w:firstColumn="1" w:lastColumn="0" w:noHBand="0" w:noVBand="1"/>
+      </w:tblPr>
+      <w:tblGrid>
+        <w:gridCol w:w="8494"/>
+      </w:tblGrid>
+      <w:tr>
+        <w:tc>
+          <w:tcPr>
+            <w:tcW w:w="8494" w:type="dxa"/>
+          </w:tcPr>
+          <w:p>
+            <w:pPr>
+              <w:jc w:val="center"/>
+              <w:rPr>
+                <w:rFonts w:hint="eastAsia"/>
+              </w:rPr>
+            </w:pPr>
+            <w:r>
+              <w:t>Table1 property of networks</w:t>
+            </w:r>
+          </w:p>
+        </w:tc>
+      </w:tr>
+      <w:tr>
+        <w:trPr>
+          <w:trHeight w:val="4106"/>
+        </w:trPr>
+        <w:tc>
+          <w:tcPr>
+            <w:tcW w:w="8494" w:type="dxa"/>
+          </w:tcPr>
+          <w:p/>
+          <w:tbl>
+            <w:tblPr>
+              <w:tblW w:w="6400" w:type="dxa"/>
+              <w:jc w:val="center"/>
+              <w:tblCellMar>
+                <w:left w:w="99" w:type="dxa"/>
+                <w:right w:w="99" w:type="dxa"/>
+              </w:tblCellMar>
+              <w:tblLook w:val="04A0" w:firstRow="1" w:lastRow="0" w:firstColumn="1" w:lastColumn="0" w:noHBand="0" w:noVBand="1"/>
+            </w:tblPr>
+            <w:tblGrid>
+              <w:gridCol w:w="1960"/>
+              <w:gridCol w:w="1600"/>
+              <w:gridCol w:w="1320"/>
+              <w:gridCol w:w="1520"/>
+            </w:tblGrid>
+            <w:tr>
+              <w:trPr>
+                <w:trHeight w:val="360"/>
+                <w:jc w:val="center"/>
+              </w:trPr>
+              <w:tc>
+                <w:tcPr>
+                  <w:tcW w:w="1960" w:type="dxa"/>
+                  <w:tcBorders>
+                    <w:top w:val="single" w:sz="4" w:space="0" w:color="auto"/>
+                    <w:left w:val="single" w:sz="4" w:space="0" w:color="auto"/>
+                    <w:bottom w:val="single" w:sz="4" w:space="0" w:color="auto"/>
+                    <w:right w:val="single" w:sz="4" w:space="0" w:color="auto"/>
+                  </w:tcBorders>
+                  <w:shd w:val="clear" w:color="auto" w:fill="auto"/>
+                  <w:noWrap/>
+                  <w:vAlign w:val="center"/>
+                  <w:hideMark/>
+                </w:tcPr>
+                <w:p>
+                  <w:pPr>
+                    <w:widowControl/>
+                    <w:jc w:val="left"/>
+                    <w:rPr>
+                      <w:rFonts w:ascii="游ゴシック" w:eastAsia="游ゴシック" w:hAnsi="游ゴシック" w:cs="ＭＳ Ｐゴシック"/>
+                      <w:color w:val="000000"/>
+                      <w:kern w:val="0"/>
+                      <w:sz w:val="22"/>
+                    </w:rPr>
+                  </w:pPr>
+                  <w:r>
+                    <w:rPr>
+                      <w:rFonts w:ascii="游ゴシック" w:eastAsia="游ゴシック" w:hAnsi="游ゴシック" w:cs="ＭＳ Ｐゴシック" w:hint="eastAsia"/>
+                      <w:color w:val="000000"/>
+                      <w:kern w:val="0"/>
+                      <w:sz w:val="22"/>
+                    </w:rPr>
+                    <w:t xml:space="preserve">　</w:t>
+                  </w:r>
+                </w:p>
+              </w:tc>
+              <w:tc>
+                <w:tcPr>
+                  <w:tcW w:w="1600" w:type="dxa"/>
+                  <w:tcBorders>
+                    <w:top w:val="single" w:sz="4" w:space="0" w:color="auto"/>
+                    <w:left w:val="nil"/>
+                    <w:bottom w:val="single" w:sz="4" w:space="0" w:color="auto"/>
+                    <w:right w:val="single" w:sz="4" w:space="0" w:color="auto"/>
+                  </w:tcBorders>
+                  <w:shd w:val="clear" w:color="auto" w:fill="auto"/>
+                  <w:noWrap/>
+                  <w:vAlign w:val="center"/>
+                  <w:hideMark/>
+                </w:tcPr>
+                <w:p>
+                  <w:pPr>
+                    <w:widowControl/>
+                    <w:jc w:val="left"/>
+                    <w:rPr>
+                      <w:rFonts w:ascii="游ゴシック" w:eastAsia="游ゴシック" w:hAnsi="游ゴシック" w:cs="ＭＳ Ｐゴシック" w:hint="eastAsia"/>
+                      <w:color w:val="000000"/>
+                      <w:kern w:val="0"/>
+                      <w:sz w:val="22"/>
+                    </w:rPr>
+                  </w:pPr>
+                  <w:r>
+                    <w:rPr>
+                      <w:rFonts w:ascii="游ゴシック" w:eastAsia="游ゴシック" w:hAnsi="游ゴシック" w:cs="ＭＳ Ｐゴシック" w:hint="eastAsia"/>
+                      <w:color w:val="000000"/>
+                      <w:kern w:val="0"/>
+                      <w:sz w:val="22"/>
+                    </w:rPr>
+                    <w:t>small network</w:t>
+                  </w:r>
+                </w:p>
+              </w:tc>
+              <w:tc>
+                <w:tcPr>
+                  <w:tcW w:w="1320" w:type="dxa"/>
+                  <w:tcBorders>
+                    <w:top w:val="single" w:sz="4" w:space="0" w:color="auto"/>
+                    <w:left w:val="nil"/>
+                    <w:bottom w:val="single" w:sz="4" w:space="0" w:color="auto"/>
+                    <w:right w:val="single" w:sz="4" w:space="0" w:color="auto"/>
+                  </w:tcBorders>
+                  <w:shd w:val="clear" w:color="auto" w:fill="auto"/>
+                  <w:noWrap/>
+                  <w:vAlign w:val="center"/>
+                  <w:hideMark/>
+                </w:tcPr>
+                <w:p>
+                  <w:pPr>
+                    <w:widowControl/>
+                    <w:jc w:val="left"/>
+                    <w:rPr>
+                      <w:rFonts w:ascii="游ゴシック" w:eastAsia="游ゴシック" w:hAnsi="游ゴシック" w:cs="ＭＳ Ｐゴシック" w:hint="eastAsia"/>
+                      <w:color w:val="000000"/>
+                      <w:kern w:val="0"/>
+                      <w:sz w:val="22"/>
+                    </w:rPr>
+                  </w:pPr>
+                  <w:r>
+                    <w:rPr>
+                      <w:rFonts w:ascii="游ゴシック" w:eastAsia="游ゴシック" w:hAnsi="游ゴシック" w:cs="ＭＳ Ｐゴシック" w:hint="eastAsia"/>
+                      <w:color w:val="000000"/>
+                      <w:kern w:val="0"/>
+                      <w:sz w:val="22"/>
+                    </w:rPr>
+                    <w:t>BA network</w:t>
+                  </w:r>
+                </w:p>
+              </w:tc>
+              <w:tc>
+                <w:tcPr>
+                  <w:tcW w:w="1520" w:type="dxa"/>
+                  <w:tcBorders>
+                    <w:top w:val="single" w:sz="4" w:space="0" w:color="auto"/>
+                    <w:left w:val="nil"/>
+                    <w:bottom w:val="single" w:sz="4" w:space="0" w:color="auto"/>
+                    <w:right w:val="single" w:sz="4" w:space="0" w:color="auto"/>
+                  </w:tcBorders>
+                  <w:shd w:val="clear" w:color="auto" w:fill="auto"/>
+                  <w:noWrap/>
+                  <w:vAlign w:val="center"/>
+                  <w:hideMark/>
+                </w:tcPr>
+                <w:p>
+                  <w:pPr>
+                    <w:widowControl/>
+                    <w:jc w:val="left"/>
+                    <w:rPr>
+                      <w:rFonts w:ascii="游ゴシック" w:eastAsia="游ゴシック" w:hAnsi="游ゴシック" w:cs="ＭＳ Ｐゴシック" w:hint="eastAsia"/>
+                      <w:color w:val="000000"/>
+                      <w:kern w:val="0"/>
+                      <w:sz w:val="22"/>
+                    </w:rPr>
+                  </w:pPr>
+                  <w:r>
+                    <w:rPr>
+                      <w:rFonts w:ascii="游ゴシック" w:eastAsia="游ゴシック" w:hAnsi="游ゴシック" w:cs="ＭＳ Ｐゴシック" w:hint="eastAsia"/>
+                      <w:color w:val="000000"/>
+                      <w:kern w:val="0"/>
+                      <w:sz w:val="22"/>
+                    </w:rPr>
+                    <w:t>CNN network</w:t>
+                  </w:r>
+                </w:p>
+              </w:tc>
+            </w:tr>
+            <w:tr>
+              <w:trPr>
+                <w:trHeight w:val="360"/>
+                <w:jc w:val="center"/>
+              </w:trPr>
+              <w:tc>
+                <w:tcPr>
+                  <w:tcW w:w="1960" w:type="dxa"/>
+                  <w:tcBorders>
+                    <w:top w:val="nil"/>
+                    <w:left w:val="single" w:sz="4" w:space="0" w:color="auto"/>
+                    <w:bottom w:val="single" w:sz="4" w:space="0" w:color="auto"/>
+                    <w:right w:val="single" w:sz="4" w:space="0" w:color="auto"/>
+                  </w:tcBorders>
+                  <w:shd w:val="clear" w:color="auto" w:fill="auto"/>
+                  <w:noWrap/>
+                  <w:vAlign w:val="center"/>
+                  <w:hideMark/>
+                </w:tcPr>
+                <w:p>
+                  <w:pPr>
+                    <w:widowControl/>
+                    <w:jc w:val="left"/>
+                    <w:rPr>
+                      <w:rFonts w:ascii="游ゴシック" w:eastAsia="游ゴシック" w:hAnsi="游ゴシック" w:cs="ＭＳ Ｐゴシック" w:hint="eastAsia"/>
+                      <w:color w:val="000000"/>
+                      <w:kern w:val="0"/>
+                      <w:sz w:val="22"/>
+                    </w:rPr>
+                  </w:pPr>
+                  <w:r>
+                    <w:rPr>
+                      <w:rFonts w:ascii="游ゴシック" w:eastAsia="游ゴシック" w:hAnsi="游ゴシック" w:cs="ＭＳ Ｐゴシック" w:hint="eastAsia"/>
+                      <w:color w:val="000000"/>
+                      <w:kern w:val="0"/>
+                      <w:sz w:val="22"/>
+                    </w:rPr>
+                    <w:t>平均経路長</w:t>
+                  </w:r>
+                </w:p>
+              </w:tc>
+              <w:tc>
+                <w:tcPr>
+                  <w:tcW w:w="1600" w:type="dxa"/>
+                  <w:tcBorders>
+                    <w:top w:val="nil"/>
+                    <w:left w:val="nil"/>
+                    <w:bottom w:val="single" w:sz="4" w:space="0" w:color="auto"/>
+                    <w:right w:val="single" w:sz="4" w:space="0" w:color="auto"/>
+                  </w:tcBorders>
+                  <w:shd w:val="clear" w:color="auto" w:fill="auto"/>
+                  <w:noWrap/>
+                  <w:vAlign w:val="center"/>
+                  <w:hideMark/>
+                </w:tcPr>
+                <w:p>
+                  <w:pPr>
+                    <w:widowControl/>
+                    <w:jc w:val="right"/>
+                    <w:rPr>
+                      <w:rFonts w:ascii="游ゴシック" w:eastAsia="游ゴシック" w:hAnsi="游ゴシック" w:cs="ＭＳ Ｐゴシック" w:hint="eastAsia"/>
+                      <w:color w:val="000000"/>
+                      <w:kern w:val="0"/>
+                      <w:sz w:val="22"/>
+                    </w:rPr>
+                  </w:pPr>
+                  <w:r>
+                    <w:rPr>
+                      <w:rFonts w:ascii="游ゴシック" w:eastAsia="游ゴシック" w:hAnsi="游ゴシック" w:cs="ＭＳ Ｐゴシック" w:hint="eastAsia"/>
+                      <w:color w:val="000000"/>
+                      <w:kern w:val="0"/>
+                      <w:sz w:val="22"/>
+                    </w:rPr>
+                    <w:t>1.5</w:t>
+                  </w:r>
+                </w:p>
+              </w:tc>
+              <w:tc>
+                <w:tcPr>
+                  <w:tcW w:w="1320" w:type="dxa"/>
+                  <w:tcBorders>
+                    <w:top w:val="nil"/>
+                    <w:left w:val="nil"/>
+                    <w:bottom w:val="single" w:sz="4" w:space="0" w:color="auto"/>
+                    <w:right w:val="single" w:sz="4" w:space="0" w:color="auto"/>
+                  </w:tcBorders>
+                  <w:shd w:val="clear" w:color="auto" w:fill="auto"/>
+                  <w:noWrap/>
+                  <w:vAlign w:val="center"/>
+                  <w:hideMark/>
+                </w:tcPr>
+                <w:p>
+                  <w:pPr>
+                    <w:widowControl/>
+                    <w:jc w:val="right"/>
+                    <w:rPr>
+                      <w:rFonts w:ascii="游ゴシック" w:eastAsia="游ゴシック" w:hAnsi="游ゴシック" w:cs="ＭＳ Ｐゴシック" w:hint="eastAsia"/>
+                      <w:color w:val="000000"/>
+                      <w:kern w:val="0"/>
+                      <w:sz w:val="22"/>
+                    </w:rPr>
+                  </w:pPr>
+                  <w:r>
+                    <w:rPr>
+                      <w:rFonts w:ascii="游ゴシック" w:eastAsia="游ゴシック" w:hAnsi="游ゴシック" w:cs="ＭＳ Ｐゴシック" w:hint="eastAsia"/>
+                      <w:color w:val="000000"/>
+                      <w:kern w:val="0"/>
+                      <w:sz w:val="22"/>
+                    </w:rPr>
+                    <w:t>1</w:t>
+                  </w:r>
+                </w:p>
+              </w:tc>
+              <w:tc>
+                <w:tcPr>
+                  <w:tcW w:w="1520" w:type="dxa"/>
+                  <w:tcBorders>
+                    <w:top w:val="nil"/>
+                    <w:left w:val="nil"/>
+                    <w:bottom w:val="single" w:sz="4" w:space="0" w:color="auto"/>
+                    <w:right w:val="single" w:sz="4" w:space="0" w:color="auto"/>
+                  </w:tcBorders>
+                  <w:shd w:val="clear" w:color="auto" w:fill="auto"/>
+                  <w:noWrap/>
+                  <w:vAlign w:val="center"/>
+                  <w:hideMark/>
+                </w:tcPr>
+                <w:p>
+                  <w:pPr>
+                    <w:widowControl/>
+                    <w:jc w:val="right"/>
+                    <w:rPr>
+                      <w:rFonts w:ascii="游ゴシック" w:eastAsia="游ゴシック" w:hAnsi="游ゴシック" w:cs="ＭＳ Ｐゴシック" w:hint="eastAsia"/>
+                      <w:color w:val="000000"/>
+                      <w:kern w:val="0"/>
+                      <w:sz w:val="22"/>
+                    </w:rPr>
+                  </w:pPr>
+                  <w:r>
+                    <w:rPr>
+                      <w:rFonts w:ascii="游ゴシック" w:eastAsia="游ゴシック" w:hAnsi="游ゴシック" w:cs="ＭＳ Ｐゴシック" w:hint="eastAsia"/>
+                      <w:color w:val="000000"/>
+                      <w:kern w:val="0"/>
+                      <w:sz w:val="22"/>
+                    </w:rPr>
+                    <w:t>2.9</w:t>
+                  </w:r>
+                </w:p>
+              </w:tc>
+            </w:tr>
+            <w:tr>
+              <w:trPr>
+                <w:trHeight w:val="360"/>
+                <w:jc w:val="center"/>
+              </w:trPr>
+              <w:tc>
+                <w:tcPr>
+                  <w:tcW w:w="1960" w:type="dxa"/>
+                  <w:tcBorders>
+                    <w:top w:val="nil"/>
+                    <w:left w:val="single" w:sz="4" w:space="0" w:color="auto"/>
+                    <w:bottom w:val="single" w:sz="4" w:space="0" w:color="auto"/>
+                    <w:right w:val="single" w:sz="4" w:space="0" w:color="auto"/>
+                  </w:tcBorders>
+                  <w:shd w:val="clear" w:color="auto" w:fill="auto"/>
+                  <w:noWrap/>
+                  <w:vAlign w:val="center"/>
+                  <w:hideMark/>
+                </w:tcPr>
+                <w:p>
+                  <w:pPr>
+                    <w:widowControl/>
+                    <w:jc w:val="left"/>
+                    <w:rPr>
+                      <w:rFonts w:ascii="游ゴシック" w:eastAsia="游ゴシック" w:hAnsi="游ゴシック" w:cs="ＭＳ Ｐゴシック" w:hint="eastAsia"/>
+                      <w:color w:val="000000"/>
+                      <w:kern w:val="0"/>
+                      <w:sz w:val="22"/>
+                    </w:rPr>
+                  </w:pPr>
+                  <w:r>
+                    <w:rPr>
+                      <w:rFonts w:ascii="游ゴシック" w:eastAsia="游ゴシック" w:hAnsi="游ゴシック" w:cs="ＭＳ Ｐゴシック" w:hint="eastAsia"/>
+                      <w:color w:val="000000"/>
+                      <w:kern w:val="0"/>
+                      <w:sz w:val="22"/>
+                    </w:rPr>
+                    <w:t>平均クラスタ係数</w:t>
+                  </w:r>
+                </w:p>
+              </w:tc>
+              <w:tc>
+                <w:tcPr>
+                  <w:tcW w:w="1600" w:type="dxa"/>
+                  <w:tcBorders>
+                    <w:top w:val="nil"/>
+                    <w:left w:val="nil"/>
+                    <w:bottom w:val="single" w:sz="4" w:space="0" w:color="auto"/>
+                    <w:right w:val="single" w:sz="4" w:space="0" w:color="auto"/>
+                  </w:tcBorders>
+                  <w:shd w:val="clear" w:color="auto" w:fill="auto"/>
+                  <w:noWrap/>
+                  <w:vAlign w:val="center"/>
+                  <w:hideMark/>
+                </w:tcPr>
+                <w:p>
+                  <w:pPr>
+                    <w:widowControl/>
+                    <w:jc w:val="right"/>
+                    <w:rPr>
+                      <w:rFonts w:ascii="游ゴシック" w:eastAsia="游ゴシック" w:hAnsi="游ゴシック" w:cs="ＭＳ Ｐゴシック" w:hint="eastAsia"/>
+                      <w:color w:val="000000"/>
+                      <w:kern w:val="0"/>
+                      <w:sz w:val="22"/>
+                    </w:rPr>
+                  </w:pPr>
+                  <w:r>
+                    <w:rPr>
+                      <w:rFonts w:ascii="游ゴシック" w:eastAsia="游ゴシック" w:hAnsi="游ゴシック" w:cs="ＭＳ Ｐゴシック" w:hint="eastAsia"/>
+                      <w:color w:val="000000"/>
+                      <w:kern w:val="0"/>
+                      <w:sz w:val="22"/>
+                    </w:rPr>
+                    <w:t>0.5</w:t>
+                  </w:r>
+                </w:p>
+              </w:tc>
+              <w:tc>
+                <w:tcPr>
+                  <w:tcW w:w="1320" w:type="dxa"/>
+                  <w:tcBorders>
+                    <w:top w:val="nil"/>
+                    <w:left w:val="nil"/>
+                    <w:bottom w:val="single" w:sz="4" w:space="0" w:color="auto"/>
+                    <w:right w:val="single" w:sz="4" w:space="0" w:color="auto"/>
+                  </w:tcBorders>
+                  <w:shd w:val="clear" w:color="auto" w:fill="auto"/>
+                  <w:noWrap/>
+                  <w:vAlign w:val="center"/>
+                  <w:hideMark/>
+                </w:tcPr>
+                <w:p>
+                  <w:pPr>
+                    <w:widowControl/>
+                    <w:jc w:val="right"/>
+                    <w:rPr>
+                      <w:rFonts w:ascii="游ゴシック" w:eastAsia="游ゴシック" w:hAnsi="游ゴシック" w:cs="ＭＳ Ｐゴシック" w:hint="eastAsia"/>
+                      <w:color w:val="000000"/>
+                      <w:kern w:val="0"/>
+                      <w:sz w:val="22"/>
+                    </w:rPr>
+                  </w:pPr>
+                  <w:r>
+                    <w:rPr>
+                      <w:rFonts w:ascii="游ゴシック" w:eastAsia="游ゴシック" w:hAnsi="游ゴシック" w:cs="ＭＳ Ｐゴシック" w:hint="eastAsia"/>
+                      <w:color w:val="000000"/>
+                      <w:kern w:val="0"/>
+                      <w:sz w:val="22"/>
+                    </w:rPr>
+                    <w:t>1</w:t>
+                  </w:r>
+                </w:p>
+              </w:tc>
+              <w:tc>
+                <w:tcPr>
+                  <w:tcW w:w="1520" w:type="dxa"/>
+                  <w:tcBorders>
+                    <w:top w:val="nil"/>
+                    <w:left w:val="nil"/>
+                    <w:bottom w:val="single" w:sz="4" w:space="0" w:color="auto"/>
+                    <w:right w:val="single" w:sz="4" w:space="0" w:color="auto"/>
+                  </w:tcBorders>
+                  <w:shd w:val="clear" w:color="auto" w:fill="auto"/>
+                  <w:noWrap/>
+                  <w:vAlign w:val="center"/>
+                  <w:hideMark/>
+                </w:tcPr>
+                <w:p>
+                  <w:pPr>
+                    <w:widowControl/>
+                    <w:jc w:val="right"/>
+                    <w:rPr>
+                      <w:rFonts w:ascii="游ゴシック" w:eastAsia="游ゴシック" w:hAnsi="游ゴシック" w:cs="ＭＳ Ｐゴシック" w:hint="eastAsia"/>
+                      <w:color w:val="000000"/>
+                      <w:kern w:val="0"/>
+                      <w:sz w:val="22"/>
+                    </w:rPr>
+                  </w:pPr>
+                  <w:r>
+                    <w:rPr>
+                      <w:rFonts w:ascii="游ゴシック" w:eastAsia="游ゴシック" w:hAnsi="游ゴシック" w:cs="ＭＳ Ｐゴシック" w:hint="eastAsia"/>
+                      <w:color w:val="000000"/>
+                      <w:kern w:val="0"/>
+                      <w:sz w:val="22"/>
+                    </w:rPr>
+                    <w:t>0.136</w:t>
+                  </w:r>
+                </w:p>
+              </w:tc>
+            </w:tr>
+            <w:tr>
+              <w:trPr>
+                <w:trHeight w:val="360"/>
+                <w:jc w:val="center"/>
+              </w:trPr>
+              <w:tc>
+                <w:tcPr>
+                  <w:tcW w:w="1960" w:type="dxa"/>
+                  <w:tcBorders>
+                    <w:top w:val="nil"/>
+                    <w:left w:val="single" w:sz="4" w:space="0" w:color="auto"/>
+                    <w:bottom w:val="single" w:sz="4" w:space="0" w:color="auto"/>
+                    <w:right w:val="single" w:sz="4" w:space="0" w:color="auto"/>
+                  </w:tcBorders>
+                  <w:shd w:val="clear" w:color="auto" w:fill="auto"/>
+                  <w:noWrap/>
+                  <w:vAlign w:val="center"/>
+                  <w:hideMark/>
+                </w:tcPr>
+                <w:p>
+                  <w:pPr>
+                    <w:widowControl/>
+                    <w:jc w:val="left"/>
+                    <w:rPr>
+                      <w:rFonts w:ascii="游ゴシック" w:eastAsia="游ゴシック" w:hAnsi="游ゴシック" w:cs="ＭＳ Ｐゴシック" w:hint="eastAsia"/>
+                      <w:color w:val="000000"/>
+                      <w:kern w:val="0"/>
+                      <w:sz w:val="22"/>
+                    </w:rPr>
+                  </w:pPr>
+                  <w:r>
+                    <w:rPr>
+                      <w:rFonts w:ascii="游ゴシック" w:eastAsia="游ゴシック" w:hAnsi="游ゴシック" w:cs="ＭＳ Ｐゴシック" w:hint="eastAsia"/>
+                      <w:color w:val="000000"/>
+                      <w:kern w:val="0"/>
+                      <w:sz w:val="22"/>
+                    </w:rPr>
+                    <w:t>次数分布</w:t>
+                  </w:r>
+                </w:p>
+              </w:tc>
+              <w:tc>
+                <w:tcPr>
+                  <w:tcW w:w="1600" w:type="dxa"/>
+                  <w:tcBorders>
+                    <w:top w:val="nil"/>
+                    <w:left w:val="nil"/>
+                    <w:bottom w:val="single" w:sz="4" w:space="0" w:color="auto"/>
+                    <w:right w:val="single" w:sz="4" w:space="0" w:color="auto"/>
+                  </w:tcBorders>
+                  <w:shd w:val="clear" w:color="auto" w:fill="auto"/>
+                  <w:noWrap/>
+                  <w:vAlign w:val="center"/>
+                  <w:hideMark/>
+                </w:tcPr>
+                <w:p>
+                  <w:pPr>
+                    <w:widowControl/>
+                    <w:jc w:val="right"/>
+                    <w:rPr>
+                      <w:rFonts w:ascii="游ゴシック" w:eastAsia="游ゴシック" w:hAnsi="游ゴシック" w:cs="ＭＳ Ｐゴシック" w:hint="eastAsia"/>
+                      <w:color w:val="000000"/>
+                      <w:kern w:val="0"/>
+                      <w:sz w:val="22"/>
+                    </w:rPr>
+                  </w:pPr>
+                  <w:r>
+                    <w:rPr>
+                      <w:rFonts w:ascii="游ゴシック" w:eastAsia="游ゴシック" w:hAnsi="游ゴシック" w:cs="ＭＳ Ｐゴシック" w:hint="eastAsia"/>
+                      <w:color w:val="000000"/>
+                      <w:kern w:val="0"/>
+                      <w:sz w:val="22"/>
+                    </w:rPr>
+                    <w:t>(4,9)</w:t>
+                  </w:r>
+                </w:p>
+              </w:tc>
+              <w:tc>
+                <w:tcPr>
+                  <w:tcW w:w="1320" w:type="dxa"/>
+                  <w:tcBorders>
+                    <w:top w:val="nil"/>
+                    <w:left w:val="nil"/>
+                    <w:bottom w:val="single" w:sz="4" w:space="0" w:color="auto"/>
+                    <w:right w:val="single" w:sz="4" w:space="0" w:color="auto"/>
+                  </w:tcBorders>
+                  <w:shd w:val="clear" w:color="auto" w:fill="auto"/>
+                  <w:noWrap/>
+                  <w:vAlign w:val="center"/>
+                  <w:hideMark/>
+                </w:tcPr>
+                <w:p>
+                  <w:pPr>
+                    <w:widowControl/>
+                    <w:jc w:val="right"/>
+                    <w:rPr>
+                      <w:rFonts w:ascii="游ゴシック" w:eastAsia="游ゴシック" w:hAnsi="游ゴシック" w:cs="ＭＳ Ｐゴシック" w:hint="eastAsia"/>
+                      <w:color w:val="000000"/>
+                      <w:kern w:val="0"/>
+                      <w:sz w:val="22"/>
+                    </w:rPr>
+                  </w:pPr>
+                  <w:r>
+                    <w:rPr>
+                      <w:rFonts w:ascii="游ゴシック" w:eastAsia="游ゴシック" w:hAnsi="游ゴシック" w:cs="ＭＳ Ｐゴシック" w:hint="eastAsia"/>
+                      <w:color w:val="000000"/>
+                      <w:kern w:val="0"/>
+                      <w:sz w:val="22"/>
+                    </w:rPr>
+                    <w:t>(5,6)</w:t>
+                  </w:r>
+                </w:p>
+              </w:tc>
+              <w:tc>
+                <w:tcPr>
+                  <w:tcW w:w="1520" w:type="dxa"/>
+                  <w:tcBorders>
+                    <w:top w:val="nil"/>
+                    <w:left w:val="nil"/>
+                    <w:bottom w:val="single" w:sz="4" w:space="0" w:color="auto"/>
+                    <w:right w:val="single" w:sz="4" w:space="0" w:color="auto"/>
+                  </w:tcBorders>
+                  <w:shd w:val="clear" w:color="auto" w:fill="auto"/>
+                  <w:noWrap/>
+                  <w:vAlign w:val="center"/>
+                  <w:hideMark/>
+                </w:tcPr>
+                <w:p>
+                  <w:pPr>
+                    <w:widowControl/>
+                    <w:jc w:val="right"/>
+                    <w:rPr>
+                      <w:rFonts w:ascii="游ゴシック" w:eastAsia="游ゴシック" w:hAnsi="游ゴシック" w:cs="ＭＳ Ｐゴシック" w:hint="eastAsia"/>
+                      <w:color w:val="000000"/>
+                      <w:kern w:val="0"/>
+                      <w:sz w:val="22"/>
+                    </w:rPr>
+                  </w:pPr>
+                  <w:r>
+                    <w:rPr>
+                      <w:rFonts w:ascii="游ゴシック" w:eastAsia="游ゴシック" w:hAnsi="游ゴシック" w:cs="ＭＳ Ｐゴシック" w:hint="eastAsia"/>
+                      <w:color w:val="000000"/>
+                      <w:kern w:val="0"/>
+                      <w:sz w:val="22"/>
+                    </w:rPr>
+                    <w:t>＊</w:t>
+                  </w:r>
+                </w:p>
+              </w:tc>
+            </w:tr>
+          </w:tbl>
+          <w:p>
+            <w:pPr>
+              <w:rPr>
+                <w:rFonts w:hint="eastAsia"/>
+              </w:rPr>
+            </w:pPr>
+          </w:p>
+        </w:tc>
+      </w:tr>
+    </w:tbl>
     <w:p/>
-    <w:p/>
+    <w:p>
+      <w:r>
+        <w:rPr>
+          <w:rFonts w:hint="eastAsia"/>
+        </w:rPr>
+        <w:lastRenderedPageBreak/>
+        <w:t>(</w:t>
+      </w:r>
+      <w:r>
+        <w:t>*)</w:t>
+      </w:r>
+      <w:r>
+        <w:rPr>
+          <w:rFonts w:ascii="Courier New" w:hAnsi="Courier New"/>
+          <w:color w:val="212121"/>
+          <w:szCs w:val="21"/>
+          <w:shd w:val="clear" w:color="auto" w:fill="FFFFFF"/>
+        </w:rPr>
+        <w:t>[(1, 8), (2, 4), (3, 5), (4, 5), (5, 3), (6, 2), (7, 1), (8, 3), (9, 2), (10, 3), (13, 1), (16, 2)]</w:t>
+      </w:r>
+    </w:p>
+    <w:p>
+      <w:pPr>
+        <w:rPr>
+          <w:rFonts w:hint="eastAsia"/>
+        </w:rPr>
+      </w:pPr>
+      <w:bookmarkStart w:id="0" w:name="_GoBack"/>
+      <w:bookmarkEnd w:id="0"/>
+    </w:p>
     <w:tbl>
       <w:tblPr>
         <w:tblStyle w:val="a5"/>
@@ -513,7 +1213,7 @@
       <w:tblGrid>
         <w:gridCol w:w="3491"/>
         <w:gridCol w:w="3491"/>
-        <w:gridCol w:w="3426"/>
+        <w:gridCol w:w="3491"/>
       </w:tblGrid>
       <w:tr>
         <w:trPr>
@@ -533,60 +1233,6 @@
                   <wp:extent cx="2080208" cy="1397899"/>
                   <wp:effectExtent l="0" t="0" r="0" b="0"/>
                   <wp:docPr id="5" name="図 5"/>
-                  <wp:cNvGraphicFramePr>
-                    <a:graphicFrameLocks xmlns:a="http://schemas.openxmlformats.org/drawingml/2006/main" noChangeAspect="1"/>
-                  </wp:cNvGraphicFramePr>
-                  <a:graphic xmlns:a="http://schemas.openxmlformats.org/drawingml/2006/main">
-                    <a:graphicData uri="http://schemas.openxmlformats.org/drawingml/2006/picture">
-                      <pic:pic xmlns:pic="http://schemas.openxmlformats.org/drawingml/2006/picture">
-                        <pic:nvPicPr>
-                          <pic:cNvPr id="2" name="smallworld.png"/>
-                          <pic:cNvPicPr/>
-                        </pic:nvPicPr>
-                        <pic:blipFill>
-                          <a:blip r:embed="rId9">
-                            <a:extLst>
-                              <a:ext uri="{28A0092B-C50C-407E-A947-70E740481C1C}">
-                                <a14:useLocalDpi xmlns:a14="http://schemas.microsoft.com/office/drawing/2010/main" val="0"/>
-                              </a:ext>
-                            </a:extLst>
-                          </a:blip>
-                          <a:stretch>
-                            <a:fillRect/>
-                          </a:stretch>
-                        </pic:blipFill>
-                        <pic:spPr>
-                          <a:xfrm>
-                            <a:off x="0" y="0"/>
-                            <a:ext cx="2080208" cy="1397899"/>
-                          </a:xfrm>
-                          <a:prstGeom prst="rect">
-                            <a:avLst/>
-                          </a:prstGeom>
-                        </pic:spPr>
-                      </pic:pic>
-                    </a:graphicData>
-                  </a:graphic>
-                </wp:inline>
-              </w:drawing>
-            </w:r>
-          </w:p>
-        </w:tc>
-        <w:tc>
-          <w:tcPr>
-            <w:tcW w:w="3450" w:type="dxa"/>
-          </w:tcPr>
-          <w:p>
-            <w:bookmarkStart w:id="0" w:name="_GoBack"/>
-            <w:r>
-              <w:rPr>
-                <w:noProof/>
-              </w:rPr>
-              <w:drawing>
-                <wp:inline distT="0" distB="0" distL="0" distR="0" wp14:anchorId="59A37A19" wp14:editId="40F12DEF">
-                  <wp:extent cx="2080208" cy="1397899"/>
-                  <wp:effectExtent l="0" t="0" r="0" b="0"/>
-                  <wp:docPr id="6" name="図 6"/>
                   <wp:cNvGraphicFramePr>
                     <a:graphicFrameLocks xmlns:a="http://schemas.openxmlformats.org/drawingml/2006/main" noChangeAspect="1"/>
                   </wp:cNvGraphicFramePr>
@@ -624,7 +1270,6 @@
                 </wp:inline>
               </w:drawing>
             </w:r>
-            <w:bookmarkEnd w:id="0"/>
           </w:p>
         </w:tc>
         <w:tc>
@@ -637,10 +1282,10 @@
                 <w:noProof/>
               </w:rPr>
               <w:drawing>
-                <wp:inline distT="0" distB="0" distL="0" distR="0" wp14:anchorId="02C0888B" wp14:editId="2F42F1C5">
-                  <wp:extent cx="2030873" cy="1981200"/>
-                  <wp:effectExtent l="0" t="0" r="7620" b="0"/>
-                  <wp:docPr id="7" name="図 7" descr="テキスト, 地図 が含まれている画像&#10;&#10;自動的に生成された説明"/>
+                <wp:inline distT="0" distB="0" distL="0" distR="0" wp14:anchorId="59A37A19" wp14:editId="40F12DEF">
+                  <wp:extent cx="2080208" cy="1397899"/>
+                  <wp:effectExtent l="0" t="0" r="0" b="0"/>
+                  <wp:docPr id="6" name="図 6"/>
                   <wp:cNvGraphicFramePr>
                     <a:graphicFrameLocks xmlns:a="http://schemas.openxmlformats.org/drawingml/2006/main" noChangeAspect="1"/>
                   </wp:cNvGraphicFramePr>
@@ -652,7 +1297,7 @@
                           <pic:cNvPicPr/>
                         </pic:nvPicPr>
                         <pic:blipFill>
-                          <a:blip r:embed="rId7" cstate="print">
+                          <a:blip r:embed="rId11">
                             <a:extLst>
                               <a:ext uri="{28A0092B-C50C-407E-A947-70E740481C1C}">
                                 <a14:useLocalDpi xmlns:a14="http://schemas.microsoft.com/office/drawing/2010/main" val="0"/>
@@ -666,7 +1311,60 @@
                         <pic:spPr>
                           <a:xfrm>
                             <a:off x="0" y="0"/>
-                            <a:ext cx="2080208" cy="2029329"/>
+                            <a:ext cx="2080208" cy="1397899"/>
+                          </a:xfrm>
+                          <a:prstGeom prst="rect">
+                            <a:avLst/>
+                          </a:prstGeom>
+                        </pic:spPr>
+                      </pic:pic>
+                    </a:graphicData>
+                  </a:graphic>
+                </wp:inline>
+              </w:drawing>
+            </w:r>
+          </w:p>
+        </w:tc>
+        <w:tc>
+          <w:tcPr>
+            <w:tcW w:w="3450" w:type="dxa"/>
+          </w:tcPr>
+          <w:p>
+            <w:r>
+              <w:rPr>
+                <w:noProof/>
+              </w:rPr>
+              <w:drawing>
+                <wp:inline distT="0" distB="0" distL="0" distR="0" wp14:anchorId="02C0888B" wp14:editId="51BF6BB4">
+                  <wp:extent cx="2080208" cy="1337276"/>
+                  <wp:effectExtent l="0" t="0" r="0" b="0"/>
+                  <wp:docPr id="7" name="図 7"/>
+                  <wp:cNvGraphicFramePr>
+                    <a:graphicFrameLocks xmlns:a="http://schemas.openxmlformats.org/drawingml/2006/main" noChangeAspect="1"/>
+                  </wp:cNvGraphicFramePr>
+                  <a:graphic xmlns:a="http://schemas.openxmlformats.org/drawingml/2006/main">
+                    <a:graphicData uri="http://schemas.openxmlformats.org/drawingml/2006/picture">
+                      <pic:pic xmlns:pic="http://schemas.openxmlformats.org/drawingml/2006/picture">
+                        <pic:nvPicPr>
+                          <pic:cNvPr id="2" name="smallworld.png"/>
+                          <pic:cNvPicPr/>
+                        </pic:nvPicPr>
+                        <pic:blipFill>
+                          <a:blip r:embed="rId12">
+                            <a:extLst>
+                              <a:ext uri="{28A0092B-C50C-407E-A947-70E740481C1C}">
+                                <a14:useLocalDpi xmlns:a14="http://schemas.microsoft.com/office/drawing/2010/main" val="0"/>
+                              </a:ext>
+                            </a:extLst>
+                          </a:blip>
+                          <a:stretch>
+                            <a:fillRect/>
+                          </a:stretch>
+                        </pic:blipFill>
+                        <pic:spPr>
+                          <a:xfrm>
+                            <a:off x="0" y="0"/>
+                            <a:ext cx="2080208" cy="1337276"/>
                           </a:xfrm>
                           <a:prstGeom prst="rect">
                             <a:avLst/>

</xml_diff>